<commit_message>
IZMENENIYA DLYA VETKI 2
</commit_message>
<xml_diff>
--- a/ThirdFile.docx
+++ b/ThirdFile.docx
@@ -12,14 +12,10 @@
         <w:rPr>
           <w:lang w:val="en-US"/>
         </w:rPr>
-        <w:t>Q</w:t>
+        <w:t>VETKA 2222</w:t>
       </w:r>
-      <w:r>
-        <w:rPr>
-          <w:lang w:val="en-US"/>
-        </w:rPr>
-        <w:t>wqwqwe</w:t>
-      </w:r>
+      <w:bookmarkStart w:id="0" w:name="_GoBack"/>
+      <w:bookmarkEnd w:id="0"/>
     </w:p>
     <w:p>
       <w:pPr>
@@ -27,54 +23,6 @@
           <w:lang w:val="en-US"/>
         </w:rPr>
       </w:pPr>
-    </w:p>
-    <w:p>
-      <w:pPr>
-        <w:rPr>
-          <w:lang w:val="en-US"/>
-        </w:rPr>
-      </w:pPr>
-      <w:r>
-        <w:rPr>
-          <w:lang w:val="en-US"/>
-        </w:rPr>
-        <w:t>2</w:t>
-      </w:r>
-    </w:p>
-    <w:p>
-      <w:pPr>
-        <w:rPr>
-          <w:lang w:val="en-US"/>
-        </w:rPr>
-      </w:pPr>
-      <w:r>
-        <w:rPr>
-          <w:lang w:val="en-US"/>
-        </w:rPr>
-        <w:t>Da</w:t>
-      </w:r>
-    </w:p>
-    <w:p>
-      <w:pPr>
-        <w:rPr>
-          <w:lang w:val="en-US"/>
-        </w:rPr>
-      </w:pPr>
-      <w:r>
-        <w:rPr>
-          <w:lang w:val="en-US"/>
-        </w:rPr>
-        <w:t>F</w:t>
-      </w:r>
-    </w:p>
-    <w:p>
-      <w:pPr>
-        <w:rPr>
-          <w:lang w:val="en-US"/>
-        </w:rPr>
-      </w:pPr>
-      <w:bookmarkStart w:id="0" w:name="_GoBack"/>
-      <w:bookmarkEnd w:id="0"/>
     </w:p>
     <w:sectPr>
       <w:pgSz w:w="11906" w:h="16838"/>

</xml_diff>